<commit_message>
Add and update more docs
</commit_message>
<xml_diff>
--- a/docs/Market Opportunity.docx
+++ b/docs/Market Opportunity.docx
@@ -110,20 +110,17 @@
         <w:rPr/>
       </w:pPr>
       <w:r>
-        <w:rPr>
-          <w:rtl w:val="0"/>
-        </w:rPr>
-        <w:t xml:space="preserve">Key factors include:</w:t>
-        <w:br w:type="textWrapping"/>
-        <w:t xml:space="preserve">• Trading card and collectibles markets are booming, with adult collectors and investors fueling demand.</w:t>
-        <w:br w:type="textWrapping"/>
-        <w:t xml:space="preserve">• Real-time marketplace data and APIs now allow live pricing aggregation.</w:t>
-        <w:br w:type="textWrapping"/>
-        <w:t xml:space="preserve">• The rise of fakes and counterfeits in online markets creates a critical need for authenticity verification.</w:t>
-        <w:br w:type="textWrapping"/>
-        <w:t xml:space="preserve">• AI maturity: Computer vision and reasoning models (Rekognition + Bedrock) make reliable, explainable card evaluation possible.</w:t>
-        <w:br w:type="textWrapping"/>
-        <w:t xml:space="preserve">• Pokémon TCG continues to expand with new sets and digital engagement, amplifying both hype and secondary-market volatility.</w:t>
+        <w:t>Key factors include:</w:t>
+        <w:br/>
+        <w:t>• Trading card and collectibles markets are expanding, with strong retail demand and investment interest [1][6].</w:t>
+        <w:br/>
+        <w:t>• Real-time marketplace data and APIs enable live pricing aggregation.</w:t>
+        <w:br/>
+        <w:t>• Counterfeits in secondary markets increase the need for authenticity verification (supports an AI-first approach).</w:t>
+        <w:br/>
+        <w:t>• AI maturity: Computer vision (Rekognition) + LLM reasoning (Bedrock) enable explainable evaluation workflows.</w:t>
+        <w:br/>
+        <w:t>• Pokémon TCG content and digital engagement remain high, sustaining volatility and attention [7].</w:t>
       </w:r>
     </w:p>
     <w:p>
@@ -154,20 +151,7 @@
         <w:rPr/>
       </w:pPr>
       <w:r>
-        <w:rPr>
-          <w:rtl w:val="0"/>
-        </w:rPr>
-        <w:t xml:space="preserve">• Trading Card Game (TCG) market: ~$7.4B in 2024 → ~$15.8B by 2034 (CAGR ~7.9%).</w:t>
-        <w:br w:type="textWrapping"/>
-        <w:t xml:space="preserve">• Sports card market: ~$12.6B in 2024 → ~$23.1B by 2031 (CAGR ~7.8%).</w:t>
-        <w:br w:type="textWrapping"/>
-        <w:t xml:space="preserve">• Authentication services: ~$2.24B in 2024 → ~$6.61B by 2033 (CAGR ~13.1%).</w:t>
-        <w:br w:type="textWrapping"/>
-        <w:t xml:space="preserve">• Broader collectibles market: ~$294B in 2023 → ~$422B by 2030 (CAGR ~5.5%).</w:t>
-        <w:br w:type="textWrapping"/>
-        <w:t xml:space="preserve">• Pokémon cards have delivered a ~3,821% return since 2004, outperforming S&amp;P500 (~483%).</w:t>
-        <w:br w:type="textWrapping"/>
-        <w:t xml:space="preserve">• Retail signals: Pokémon card sales up 10× YoY at major retailers; trading card sections expanding globally.</w:t>
+        <w:t>• Retail signals: Walmart reported trading card sales up ~200% (Feb 2024 → Jun 2025) and Pokémon card sales &gt;10× YoY; broader retail momentum persists [6].</w:t>
       </w:r>
     </w:p>
     <w:p>
@@ -737,24 +721,7 @@
         <w:rPr/>
       </w:pPr>
       <w:r>
-        <w:rPr>
-          <w:rtl w:val="0"/>
-        </w:rPr>
-        <w:t xml:space="preserve">Type: AI/SaaS platform for collectibles (trading cards, TCGs, authentication).</w:t>
-        <w:br w:type="textWrapping"/>
-        <w:t xml:space="preserve">Market: TCG + collectibles ecosystem (~$7–15B TCG core; ~$400B collectibles backdrop).</w:t>
-        <w:br w:type="textWrapping"/>
-        <w:t xml:space="preserve">Target: Collectors, hobbyists, investors, grading aspirants.</w:t>
-        <w:br w:type="textWrapping"/>
-        <w:t xml:space="preserve">Trend Analysis:</w:t>
-        <w:br w:type="textWrapping"/>
-        <w:t xml:space="preserve">• Rising alt-investments and nostalgia markets.</w:t>
-        <w:br w:type="textWrapping"/>
-        <w:t xml:space="preserve">• 'AI Grading' trend adoption.</w:t>
-        <w:br w:type="textWrapping"/>
-        <w:t xml:space="preserve">• E-commerce shift to authenticity and provenance.</w:t>
-        <w:br w:type="textWrapping"/>
-        <w:t xml:space="preserve">• Gamification and digital twin collectibles (Pokémon TCG Pocket reaching 100M+ downloads).</w:t>
+        <w:t>• Gamification and digital twin collectibles (e.g., Pokémon TCG Pocket surpassed 100M downloads in Feb 2025) [7].</w:t>
       </w:r>
     </w:p>
     <w:p>
@@ -774,31 +741,11 @@
         <w:rPr/>
       </w:pPr>
       <w:r>
-        <w:rPr>
-          <w:rtl w:val="0"/>
-        </w:rPr>
-        <w:t xml:space="preserve">Reddit:</w:t>
-        <w:br w:type="textWrapping"/>
-        <w:t xml:space="preserve">• r/PokemonTCG (~1.2M members): price trends, pull showcases.</w:t>
-        <w:br w:type="textWrapping"/>
-        <w:t xml:space="preserve">• r/PokeInvesting (~274k): investment focus, market watch.</w:t>
-        <w:br w:type="textWrapping"/>
-        <w:t xml:space="preserve">Facebook:</w:t>
-        <w:br w:type="textWrapping"/>
-        <w:t xml:space="preserve">• Numerous Pokémon trading groups globally; active buying/selling.</w:t>
-        <w:br w:type="textWrapping"/>
-        <w:t xml:space="preserve">YouTube:</w:t>
-        <w:br w:type="textWrapping"/>
-        <w:t xml:space="preserve">• Channels analyze market cycles, set releases, card value trends.</w:t>
-        <w:br w:type="textWrapping"/>
-        <w:t xml:space="preserve">• High viewership on 'market update' and 'fake vs real' content.</w:t>
-        <w:br w:type="textWrapping"/>
-        <w:t xml:space="preserve">Others:</w:t>
-        <w:br w:type="textWrapping"/>
-        <w:t xml:space="preserve">• Discord servers for valuation, authenticity discussion.</w:t>
-        <w:br w:type="textWrapping"/>
-        <w:t xml:space="preserve">• Reddit and TikTok micro-influencers driving interest.</w:t>
-        <w:br w:type="textWrapping"/>
+        <w:t>Reddit:</w:t>
+        <w:br/>
+        <w:t>• r/PokemonTCG (large, active community for pulls, decks, and pricing) [8].</w:t>
+        <w:br/>
+        <w:t>• r/PokeInvesting (active market &amp; investment discussion) [9].</w:t>
       </w:r>
     </w:p>
     <w:p>
@@ -887,6 +834,113 @@
           <w:rtl w:val="0"/>
         </w:rPr>
         <w:t xml:space="preserve">The trading card and collectibles market is large, dynamic, and under-digitized in valuation and authenticity tooling. Pokémon TCG remains a cultural and financial powerhouse, while the broader TCG and authentication markets grow at ~8–13% CAGR. CollectIQ addresses the key pain points—trust, speed, and insight—through explainable AI and real-time data fusion. By anchoring itself in authenticity verification (Rekognition→Bedrock pipeline), CollectIQ can build lasting trust and expand laterally into sports, Magic, and Yu-Gi-Oh! markets, establishing itself as the go-to platform for collectible intelligence.</w:t>
+      </w:r>
+    </w:p>
+    <w:p>
+      <w:pPr>
+        <w:pStyle w:val="Heading1"/>
+      </w:pPr>
+      <w:r>
+        <w:t>References</w:t>
+      </w:r>
+    </w:p>
+    <w:p>
+      <w:r>
+        <w:rPr>
+          <w:b w:val="0"/>
+        </w:rPr>
+        <w:t xml:space="preserve">[1] Grand View Research – Collectibles Market size $294.23B (2023) to $422.56B (2030), CAGR 5.5%.  </w:t>
+      </w:r>
+      <w:r>
+        <w:t>https://www.grandviewresearch.com/industry-analysis/collectibles-market-report</w:t>
+      </w:r>
+    </w:p>
+    <w:p>
+      <w:r>
+        <w:rPr>
+          <w:b w:val="0"/>
+        </w:rPr>
+        <w:t xml:space="preserve">[2] Zion Market Research – Trading Card Game Market $7.43B (2024) to $15.84B (2034), CAGR 7.86%.  </w:t>
+      </w:r>
+      <w:r>
+        <w:t>https://www.zionmarketresearch.com/report/trading-card-game-market</w:t>
+      </w:r>
+    </w:p>
+    <w:p>
+      <w:r>
+        <w:rPr>
+          <w:b w:val="0"/>
+        </w:rPr>
+        <w:t xml:space="preserve">[3] Verified Market Research – Sports Trading Card Market $12.62B (2024) to $23.08B (2031), CAGR 7.8%.  </w:t>
+      </w:r>
+      <w:r>
+        <w:t>https://www.verifiedmarketresearch.com/product/sports-trading-card-market/</w:t>
+      </w:r>
+    </w:p>
+    <w:p>
+      <w:r>
+        <w:rPr>
+          <w:b w:val="0"/>
+        </w:rPr>
+        <w:t xml:space="preserve">[4] Astute Analytica via Yahoo Finance – TCG Authentication Services $2.24B (2024) to $6.61B (2033), CAGR 13.1%.  </w:t>
+      </w:r>
+      <w:r>
+        <w:t>https://finance.yahoo.com/news/global-trading-card-game-authentication-163000942.html</w:t>
+      </w:r>
+    </w:p>
+    <w:p>
+      <w:r>
+        <w:rPr>
+          <w:b w:val="0"/>
+        </w:rPr>
+        <w:t xml:space="preserve">[5] The Economic Times (citing Washington Post &amp; Card Ladder) – Pokémon cards ~3,821% cumulative return since 2004; S&amp;P 500 ~483%.  </w:t>
+      </w:r>
+      <w:r>
+        <w:t>https://m.economictimes.com/news/international/global-trends/pikachus-wild-run-pokemon-cards-give-3821-return-to-blow-past-sp-500s-483/articleshow/123823347.cms</w:t>
+      </w:r>
+    </w:p>
+    <w:p>
+      <w:r>
+        <w:rPr>
+          <w:b w:val="0"/>
+        </w:rPr>
+        <w:t xml:space="preserve">[6] Axios – Retail momentum: trading card sales up at Walmart (200% overall; Pokémon &gt;10x YoY).  </w:t>
+      </w:r>
+      <w:r>
+        <w:t>https://www.axios.com/2025/08/23/pokemon-card-trading-cards-boom-target-ebay-sales</w:t>
+      </w:r>
+    </w:p>
+    <w:p>
+      <w:r>
+        <w:rPr>
+          <w:b w:val="0"/>
+        </w:rPr>
+        <w:t xml:space="preserve">[7] PocketGamer.biz – Pokémon TCG Pocket surpasses 100M downloads (Feb 28, 2025).  </w:t>
+      </w:r>
+      <w:r>
+        <w:t>https://www.pocketgamer.biz/pokmon-tcg-pocket-surpasses-100-million-downloads/</w:t>
+      </w:r>
+    </w:p>
+    <w:p>
+      <w:r>
+        <w:rPr>
+          <w:b w:val="0"/>
+        </w:rPr>
+        <w:t xml:space="preserve">[8] r/PokemonTCG subreddit (active community).  </w:t>
+      </w:r>
+      <w:r>
+        <w:t>https://www.reddit.com/r/PokemonTCG/</w:t>
+      </w:r>
+    </w:p>
+    <w:p>
+      <w:r>
+        <w:rPr>
+          <w:b w:val="0"/>
+        </w:rPr>
+        <w:t xml:space="preserve">[9] r/PokeInvesting subreddit (active community).  </w:t>
+      </w:r>
+      <w:r>
+        <w:t>https://www.reddit.com/r/PokeInvesting/</w:t>
       </w:r>
     </w:p>
     <w:sectPr>

</xml_diff>